<commit_message>
happy new yer and fviz 2.0
</commit_message>
<xml_diff>
--- a/doc/Инструкция.docx
+++ b/doc/Инструкция.docx
@@ -11,23 +11,35 @@
         <w:t>Инструкция</w:t>
       </w:r>
       <w:r>
-        <w:t xml:space="preserve"> по работе с системой ФВиЗ, размещенной по адресу </w:t>
-      </w:r>
+        <w:t xml:space="preserve"> по работе с системой </w:t>
+      </w:r>
+      <w:proofErr w:type="spellStart"/>
+      <w:r>
+        <w:t>ФВиЗ</w:t>
+      </w:r>
+      <w:proofErr w:type="spellEnd"/>
+      <w:r>
+        <w:t xml:space="preserve">, размещенной по адресу </w:t>
+      </w:r>
+      <w:proofErr w:type="spellStart"/>
       <w:r>
         <w:rPr>
           <w:lang w:val="en-US"/>
         </w:rPr>
         <w:t>fviz</w:t>
       </w:r>
+      <w:proofErr w:type="spellEnd"/>
       <w:r>
         <w:t>.</w:t>
       </w:r>
+      <w:proofErr w:type="spellStart"/>
       <w:r>
         <w:rPr>
           <w:lang w:val="en-US"/>
         </w:rPr>
         <w:t>ru</w:t>
       </w:r>
+      <w:proofErr w:type="spellEnd"/>
     </w:p>
     <w:p/>
     <w:p>
@@ -55,7 +67,7 @@
           <w:sz w:val="28"/>
           <w:szCs w:val="28"/>
         </w:rPr>
-        <w:t>05</w:t>
+        <w:t>31</w:t>
       </w:r>
       <w:r>
         <w:rPr>
@@ -87,6 +99,28 @@
     </w:p>
     <w:p>
       <w:pPr>
+        <w:jc w:val="center"/>
+        <w:rPr>
+          <w:b/>
+          <w:bCs/>
+          <w:color w:val="FF0000"/>
+          <w:sz w:val="32"/>
+          <w:szCs w:val="32"/>
+        </w:rPr>
+      </w:pPr>
+      <w:r>
+        <w:rPr>
+          <w:b/>
+          <w:bCs/>
+          <w:color w:val="FF0000"/>
+          <w:sz w:val="32"/>
+          <w:szCs w:val="32"/>
+        </w:rPr>
+        <w:t>Внимание: файлы, скачанные из системы до 31.12 не годны и могут привести к неисправной работе системы</w:t>
+      </w:r>
+    </w:p>
+    <w:p>
+      <w:pPr>
         <w:rPr>
           <w:sz w:val="28"/>
           <w:szCs w:val="28"/>
@@ -99,13 +133,15 @@
         </w:rPr>
         <w:t>На главной странице сайта, где вы нашли эту инструкцию, найдите кнопку «Запустить», выглядящую как зеленый треугольник</w:t>
       </w:r>
-      <w:r>
-        <w:rPr>
-          <w:sz w:val="28"/>
-          <w:szCs w:val="28"/>
-        </w:rPr>
-        <w:br/>
-      </w:r>
+    </w:p>
+    <w:p>
+      <w:pPr>
+        <w:jc w:val="center"/>
+        <w:rPr>
+          <w:sz w:val="28"/>
+          <w:szCs w:val="28"/>
+        </w:rPr>
+      </w:pPr>
       <w:r>
         <w:rPr>
           <w:noProof/>
@@ -113,9 +149,9 @@
           <w:szCs w:val="28"/>
         </w:rPr>
         <w:drawing>
-          <wp:inline distT="0" distB="0" distL="0" distR="0" wp14:anchorId="4357480A" wp14:editId="429F36F6">
-            <wp:extent cx="5587313" cy="3406140"/>
-            <wp:effectExtent l="0" t="0" r="0" b="3810"/>
+          <wp:inline distT="0" distB="0" distL="0" distR="0" wp14:anchorId="4357480A" wp14:editId="6A595F00">
+            <wp:extent cx="4474851" cy="2727960"/>
+            <wp:effectExtent l="0" t="0" r="1905" b="0"/>
             <wp:docPr id="1" name="Рисунок 1"/>
             <wp:cNvGraphicFramePr>
               <a:graphicFrameLocks xmlns:a="http://schemas.openxmlformats.org/drawingml/2006/main" noChangeAspect="1"/>
@@ -136,7 +172,7 @@
                   <pic:spPr>
                     <a:xfrm>
                       <a:off x="0" y="0"/>
-                      <a:ext cx="5587313" cy="3406140"/>
+                      <a:ext cx="4493289" cy="2739200"/>
                     </a:xfrm>
                     <a:prstGeom prst="rect">
                       <a:avLst/>
@@ -161,27 +197,35 @@
           <w:sz w:val="28"/>
           <w:szCs w:val="28"/>
         </w:rPr>
-        <w:t>Вы попадает в рабочее пространство ФВиЗ</w:t>
-      </w:r>
-    </w:p>
-    <w:p>
-      <w:pPr>
-        <w:rPr>
-          <w:sz w:val="28"/>
-          <w:szCs w:val="28"/>
-        </w:rPr>
-      </w:pPr>
-      <w:r>
-        <w:rPr>
-          <w:noProof/>
+        <w:t xml:space="preserve">Вы попадает в рабочее пространство </w:t>
+      </w:r>
+      <w:proofErr w:type="spellStart"/>
+      <w:r>
+        <w:rPr>
+          <w:sz w:val="28"/>
+          <w:szCs w:val="28"/>
+        </w:rPr>
+        <w:t>ФВиЗ</w:t>
+      </w:r>
+      <w:proofErr w:type="spellEnd"/>
+    </w:p>
+    <w:p>
+      <w:pPr>
+        <w:rPr>
+          <w:sz w:val="28"/>
+          <w:szCs w:val="28"/>
+        </w:rPr>
+      </w:pPr>
+      <w:r>
+        <w:rPr>
           <w:sz w:val="28"/>
           <w:szCs w:val="28"/>
         </w:rPr>
         <w:drawing>
-          <wp:inline distT="0" distB="0" distL="0" distR="0" wp14:anchorId="37D533EF" wp14:editId="1D14211F">
-            <wp:extent cx="5940425" cy="3441700"/>
-            <wp:effectExtent l="0" t="0" r="3175" b="6350"/>
-            <wp:docPr id="2" name="Рисунок 2"/>
+          <wp:inline distT="0" distB="0" distL="0" distR="0" wp14:anchorId="3971A45E" wp14:editId="0A87ED05">
+            <wp:extent cx="5940425" cy="3187065"/>
+            <wp:effectExtent l="0" t="0" r="3175" b="0"/>
+            <wp:docPr id="3" name="Рисунок 3"/>
             <wp:cNvGraphicFramePr>
               <a:graphicFrameLocks xmlns:a="http://schemas.openxmlformats.org/drawingml/2006/main" noChangeAspect="1"/>
             </wp:cNvGraphicFramePr>
@@ -201,7 +245,7 @@
                   <pic:spPr>
                     <a:xfrm>
                       <a:off x="0" y="0"/>
-                      <a:ext cx="5940425" cy="3441700"/>
+                      <a:ext cx="5940425" cy="3187065"/>
                     </a:xfrm>
                     <a:prstGeom prst="rect">
                       <a:avLst/>
@@ -261,13 +305,30 @@
           <w:sz w:val="28"/>
           <w:szCs w:val="28"/>
         </w:rPr>
-        <w:br/>
+        <w:t>:</w:t>
+      </w:r>
+    </w:p>
+    <w:p>
+      <w:pPr>
+        <w:pStyle w:val="a6"/>
+        <w:ind w:left="0" w:firstLine="348"/>
+        <w:rPr>
+          <w:sz w:val="28"/>
+          <w:szCs w:val="28"/>
+        </w:rPr>
+      </w:pPr>
+      <w:r>
+        <w:rPr>
+          <w:sz w:val="28"/>
+          <w:szCs w:val="28"/>
+        </w:rPr>
         <w:t>-кнопку «Главная» - возврат на предыдущую страницу</w:t>
       </w:r>
     </w:p>
     <w:p>
       <w:pPr>
         <w:pStyle w:val="a6"/>
+        <w:ind w:left="360"/>
         <w:rPr>
           <w:sz w:val="28"/>
           <w:szCs w:val="28"/>
@@ -312,6 +373,7 @@
     <w:p>
       <w:pPr>
         <w:pStyle w:val="a6"/>
+        <w:ind w:left="360"/>
         <w:rPr>
           <w:sz w:val="28"/>
           <w:szCs w:val="28"/>
@@ -323,10 +385,10 @@
           <w:szCs w:val="28"/>
         </w:rPr>
         <w:drawing>
-          <wp:inline distT="0" distB="0" distL="0" distR="0" wp14:anchorId="79B2D4CD" wp14:editId="79463800">
-            <wp:extent cx="2621280" cy="1173400"/>
-            <wp:effectExtent l="0" t="0" r="7620" b="8255"/>
-            <wp:docPr id="10" name="Рисунок 10"/>
+          <wp:inline distT="0" distB="0" distL="0" distR="0" wp14:anchorId="71FF474A" wp14:editId="4AA3C8C8">
+            <wp:extent cx="2263140" cy="1028028"/>
+            <wp:effectExtent l="0" t="0" r="3810" b="1270"/>
+            <wp:docPr id="17" name="Рисунок 17"/>
             <wp:cNvGraphicFramePr>
               <a:graphicFrameLocks xmlns:a="http://schemas.openxmlformats.org/drawingml/2006/main" noChangeAspect="1"/>
             </wp:cNvGraphicFramePr>
@@ -346,7 +408,7 @@
                   <pic:spPr>
                     <a:xfrm>
                       <a:off x="0" y="0"/>
-                      <a:ext cx="2635414" cy="1179727"/>
+                      <a:ext cx="2278898" cy="1035186"/>
                     </a:xfrm>
                     <a:prstGeom prst="rect">
                       <a:avLst/>
@@ -362,6 +424,7 @@
     <w:p>
       <w:pPr>
         <w:pStyle w:val="a6"/>
+        <w:ind w:left="360"/>
         <w:rPr>
           <w:b/>
           <w:bCs/>
@@ -382,6 +445,7 @@
         </w:rPr>
         <w:t>Обратите внимание: 1)для скачивания файла, необходимо дать ему название; 2)файлы можно загружать только с расширение .</w:t>
       </w:r>
+      <w:proofErr w:type="spellStart"/>
       <w:r>
         <w:rPr>
           <w:b/>
@@ -394,6 +458,7 @@
         </w:rPr>
         <w:t>jsota</w:t>
       </w:r>
+      <w:proofErr w:type="spellEnd"/>
       <w:r>
         <w:rPr>
           <w:b/>
@@ -432,38 +497,60 @@
     <w:p>
       <w:pPr>
         <w:pStyle w:val="a6"/>
-        <w:rPr>
-          <w:sz w:val="28"/>
-          <w:szCs w:val="28"/>
-        </w:rPr>
-      </w:pPr>
-      <w:r>
-        <w:rPr>
-          <w:sz w:val="28"/>
-          <w:szCs w:val="28"/>
-        </w:rPr>
-        <w:t>-кнопку «Закономерности» - переключение между хранящимися в системе несколькими представлениями величин</w:t>
-      </w:r>
-    </w:p>
-    <w:p>
-      <w:pPr>
-        <w:pStyle w:val="a6"/>
-        <w:rPr>
-          <w:sz w:val="28"/>
-          <w:szCs w:val="28"/>
-        </w:rPr>
-      </w:pPr>
-      <w:r>
-        <w:rPr>
-          <w:noProof/>
+        <w:ind w:left="360"/>
+        <w:rPr>
+          <w:sz w:val="28"/>
+          <w:szCs w:val="28"/>
+        </w:rPr>
+      </w:pPr>
+      <w:r>
+        <w:rPr>
+          <w:sz w:val="28"/>
+          <w:szCs w:val="28"/>
+        </w:rPr>
+        <w:t>-кнопку «</w:t>
+      </w:r>
+      <w:r>
+        <w:rPr>
+          <w:sz w:val="28"/>
+          <w:szCs w:val="28"/>
+        </w:rPr>
+        <w:t>Правка</w:t>
+      </w:r>
+      <w:r>
+        <w:rPr>
+          <w:sz w:val="28"/>
+          <w:szCs w:val="28"/>
+        </w:rPr>
+        <w:t xml:space="preserve">» - </w:t>
+      </w:r>
+      <w:r>
+        <w:rPr>
+          <w:sz w:val="28"/>
+          <w:szCs w:val="28"/>
+        </w:rPr>
+        <w:t>возврат к предыдущему состоянию системы (назад) и возвращение к отмененному состоянию (вперед)</w:t>
+      </w:r>
+    </w:p>
+    <w:p>
+      <w:pPr>
+        <w:pStyle w:val="a6"/>
+        <w:ind w:left="360"/>
+        <w:rPr>
+          <w:sz w:val="28"/>
+          <w:szCs w:val="28"/>
+        </w:rPr>
+      </w:pPr>
+      <w:r>
+        <w:rPr>
           <w:sz w:val="28"/>
           <w:szCs w:val="28"/>
         </w:rPr>
         <w:drawing>
-          <wp:inline distT="0" distB="0" distL="0" distR="0" wp14:anchorId="7475F011" wp14:editId="58C95CB9">
-            <wp:extent cx="960120" cy="890922"/>
-            <wp:effectExtent l="0" t="0" r="0" b="4445"/>
-            <wp:docPr id="4" name="Рисунок 4"/>
+          <wp:inline distT="0" distB="0" distL="0" distR="0" wp14:anchorId="316795FC" wp14:editId="68162A3D">
+            <wp:extent cx="1005840" cy="839737"/>
+            <wp:effectExtent l="0" t="0" r="3810" b="0"/>
+            <wp:docPr id="9" name="Рисунок 9"/>
             <wp:cNvGraphicFramePr>
               <a:graphicFrameLocks xmlns:a="http://schemas.openxmlformats.org/drawingml/2006/main" noChangeAspect="1"/>
             </wp:cNvGraphicFramePr>
@@ -483,7 +570,7 @@
                   <pic:spPr>
                     <a:xfrm>
                       <a:off x="0" y="0"/>
-                      <a:ext cx="961354" cy="892067"/>
+                      <a:ext cx="1008139" cy="841657"/>
                     </a:xfrm>
                     <a:prstGeom prst="rect">
                       <a:avLst/>
@@ -499,6 +586,7 @@
     <w:p>
       <w:pPr>
         <w:pStyle w:val="a6"/>
+        <w:ind w:left="360"/>
         <w:rPr>
           <w:sz w:val="28"/>
           <w:szCs w:val="28"/>
@@ -515,6 +603,7 @@
     <w:p>
       <w:pPr>
         <w:pStyle w:val="a6"/>
+        <w:ind w:left="360"/>
         <w:rPr>
           <w:sz w:val="28"/>
           <w:szCs w:val="28"/>
@@ -527,9 +616,9 @@
           <w:szCs w:val="28"/>
         </w:rPr>
         <w:drawing>
-          <wp:inline distT="0" distB="0" distL="0" distR="0" wp14:anchorId="61CD30AD" wp14:editId="4D67380C">
-            <wp:extent cx="3130020" cy="1623060"/>
-            <wp:effectExtent l="0" t="0" r="0" b="0"/>
+          <wp:inline distT="0" distB="0" distL="0" distR="0" wp14:anchorId="61CD30AD" wp14:editId="4B8E66A9">
+            <wp:extent cx="2983072" cy="1546860"/>
+            <wp:effectExtent l="0" t="0" r="8255" b="0"/>
             <wp:docPr id="5" name="Рисунок 5"/>
             <wp:cNvGraphicFramePr>
               <a:graphicFrameLocks xmlns:a="http://schemas.openxmlformats.org/drawingml/2006/main" noChangeAspect="1"/>
@@ -550,7 +639,7 @@
                   <pic:spPr>
                     <a:xfrm>
                       <a:off x="0" y="0"/>
-                      <a:ext cx="3151002" cy="1633940"/>
+                      <a:ext cx="3016114" cy="1563994"/>
                     </a:xfrm>
                     <a:prstGeom prst="rect">
                       <a:avLst/>
@@ -566,68 +655,63 @@
     <w:p>
       <w:pPr>
         <w:pStyle w:val="a6"/>
-        <w:rPr>
-          <w:b/>
-          <w:bCs/>
-          <w:i/>
-          <w:iCs/>
-          <w:sz w:val="28"/>
-          <w:szCs w:val="28"/>
-        </w:rPr>
-      </w:pPr>
-      <w:r>
-        <w:rPr>
-          <w:sz w:val="28"/>
-          <w:szCs w:val="28"/>
-        </w:rPr>
-        <w:t>-кнопку «Скриншот» - текущая фотография системы</w:t>
-      </w:r>
-      <w:r>
-        <w:rPr>
-          <w:sz w:val="28"/>
-          <w:szCs w:val="28"/>
-        </w:rPr>
-        <w:br/>
-      </w:r>
-      <w:r>
-        <w:rPr>
-          <w:b/>
-          <w:bCs/>
-          <w:i/>
-          <w:iCs/>
-          <w:sz w:val="28"/>
-          <w:szCs w:val="28"/>
-        </w:rPr>
-        <w:t>Обратите внимание: предпросмотр фотографии открывается в дополнительном окне, для скачивая, необходимо следовать инструкции в системе</w:t>
-      </w:r>
-    </w:p>
-    <w:p>
-      <w:pPr>
-        <w:pStyle w:val="a6"/>
-        <w:rPr>
-          <w:b/>
-          <w:bCs/>
-          <w:i/>
-          <w:iCs/>
-          <w:sz w:val="28"/>
-          <w:szCs w:val="28"/>
-        </w:rPr>
-      </w:pPr>
-      <w:r>
-        <w:rPr>
-          <w:b/>
-          <w:bCs/>
-          <w:i/>
-          <w:iCs/>
-          <w:noProof/>
+        <w:ind w:left="360"/>
+        <w:rPr>
+          <w:sz w:val="28"/>
+          <w:szCs w:val="28"/>
+        </w:rPr>
+      </w:pPr>
+      <w:r>
+        <w:rPr>
+          <w:sz w:val="28"/>
+          <w:szCs w:val="28"/>
+        </w:rPr>
+        <w:t xml:space="preserve">-кнопку «Законы», </w:t>
+      </w:r>
+      <w:r>
+        <w:rPr>
+          <w:sz w:val="28"/>
+          <w:szCs w:val="28"/>
+        </w:rPr>
+        <w:t xml:space="preserve">которая открывает </w:t>
+      </w:r>
+      <w:r>
+        <w:rPr>
+          <w:sz w:val="28"/>
+          <w:szCs w:val="28"/>
+        </w:rPr>
+        <w:t xml:space="preserve">окно с перечнем добавленных законов, нажав левой кнопкой мыши на закон, </w:t>
+      </w:r>
+      <w:r>
+        <w:rPr>
+          <w:sz w:val="28"/>
+          <w:szCs w:val="28"/>
+        </w:rPr>
+        <w:t>можно увидеть его иллюстрацию в системе</w:t>
+      </w:r>
+    </w:p>
+    <w:p>
+      <w:pPr>
+        <w:pStyle w:val="a6"/>
+        <w:tabs>
+          <w:tab w:val="left" w:pos="4253"/>
+        </w:tabs>
+        <w:ind w:left="360"/>
+        <w:rPr>
+          <w:sz w:val="28"/>
+          <w:szCs w:val="28"/>
+        </w:rPr>
+      </w:pPr>
+      <w:r>
+        <w:rPr>
           <w:sz w:val="28"/>
           <w:szCs w:val="28"/>
         </w:rPr>
         <w:drawing>
-          <wp:inline distT="0" distB="0" distL="0" distR="0" wp14:anchorId="458846D0" wp14:editId="7959B014">
-            <wp:extent cx="3299853" cy="1821180"/>
-            <wp:effectExtent l="0" t="0" r="0" b="7620"/>
-            <wp:docPr id="6" name="Рисунок 6"/>
+          <wp:inline distT="0" distB="0" distL="0" distR="0" wp14:anchorId="4691AE22" wp14:editId="08969D03">
+            <wp:extent cx="3558540" cy="2113821"/>
+            <wp:effectExtent l="0" t="0" r="3810" b="1270"/>
+            <wp:docPr id="19" name="Рисунок 19"/>
             <wp:cNvGraphicFramePr>
               <a:graphicFrameLocks xmlns:a="http://schemas.openxmlformats.org/drawingml/2006/main" noChangeAspect="1"/>
             </wp:cNvGraphicFramePr>
@@ -647,7 +731,7 @@
                   <pic:spPr>
                     <a:xfrm>
                       <a:off x="0" y="0"/>
-                      <a:ext cx="3313100" cy="1828491"/>
+                      <a:ext cx="3590684" cy="2132915"/>
                     </a:xfrm>
                     <a:prstGeom prst="rect">
                       <a:avLst/>
@@ -663,7 +747,37 @@
     <w:p>
       <w:pPr>
         <w:pStyle w:val="a6"/>
-        <w:rPr>
+        <w:ind w:left="360"/>
+        <w:rPr>
+          <w:b/>
+          <w:bCs/>
+          <w:i/>
+          <w:iCs/>
+          <w:sz w:val="28"/>
+          <w:szCs w:val="28"/>
+        </w:rPr>
+      </w:pPr>
+      <w:r>
+        <w:rPr>
+          <w:b/>
+          <w:bCs/>
+          <w:i/>
+          <w:iCs/>
+          <w:sz w:val="28"/>
+          <w:szCs w:val="28"/>
+        </w:rPr>
+        <w:t>Иллюстрация автоматически убирается при закрытии окна</w:t>
+      </w:r>
+    </w:p>
+    <w:p>
+      <w:pPr>
+        <w:pStyle w:val="a6"/>
+        <w:ind w:left="360"/>
+        <w:rPr>
+          <w:b/>
+          <w:bCs/>
+          <w:i/>
+          <w:iCs/>
           <w:sz w:val="28"/>
           <w:szCs w:val="28"/>
         </w:rPr>
@@ -674,7 +788,148 @@
           <w:szCs w:val="28"/>
         </w:rPr>
         <w:lastRenderedPageBreak/>
-        <w:t>-кнопку «об авторах»</w:t>
+        <w:t>-кнопку «Скриншот» - текущая фотография системы</w:t>
+      </w:r>
+      <w:r>
+        <w:rPr>
+          <w:sz w:val="28"/>
+          <w:szCs w:val="28"/>
+        </w:rPr>
+        <w:br/>
+      </w:r>
+      <w:r>
+        <w:rPr>
+          <w:b/>
+          <w:bCs/>
+          <w:i/>
+          <w:iCs/>
+          <w:sz w:val="28"/>
+          <w:szCs w:val="28"/>
+        </w:rPr>
+        <w:t>Обратите внимание: предпросмотр фотографии открывается в дополнительном окне, для скачивая, необходимо следовать инструкции в системе</w:t>
+      </w:r>
+    </w:p>
+    <w:p>
+      <w:pPr>
+        <w:pStyle w:val="a6"/>
+        <w:ind w:left="360"/>
+        <w:rPr>
+          <w:b/>
+          <w:bCs/>
+          <w:i/>
+          <w:iCs/>
+          <w:sz w:val="28"/>
+          <w:szCs w:val="28"/>
+        </w:rPr>
+      </w:pPr>
+      <w:r>
+        <w:rPr>
+          <w:b/>
+          <w:bCs/>
+          <w:i/>
+          <w:iCs/>
+          <w:sz w:val="28"/>
+          <w:szCs w:val="28"/>
+        </w:rPr>
+        <w:drawing>
+          <wp:inline distT="0" distB="0" distL="0" distR="0" wp14:anchorId="78041D10" wp14:editId="1D36A4C0">
+            <wp:extent cx="2993781" cy="1653540"/>
+            <wp:effectExtent l="0" t="0" r="0" b="3810"/>
+            <wp:docPr id="16" name="Рисунок 16"/>
+            <wp:cNvGraphicFramePr>
+              <a:graphicFrameLocks xmlns:a="http://schemas.openxmlformats.org/drawingml/2006/main" noChangeAspect="1"/>
+            </wp:cNvGraphicFramePr>
+            <a:graphic xmlns:a="http://schemas.openxmlformats.org/drawingml/2006/main">
+              <a:graphicData uri="http://schemas.openxmlformats.org/drawingml/2006/picture">
+                <pic:pic xmlns:pic="http://schemas.openxmlformats.org/drawingml/2006/picture">
+                  <pic:nvPicPr>
+                    <pic:cNvPr id="1" name=""/>
+                    <pic:cNvPicPr/>
+                  </pic:nvPicPr>
+                  <pic:blipFill>
+                    <a:blip r:embed="rId11"/>
+                    <a:stretch>
+                      <a:fillRect/>
+                    </a:stretch>
+                  </pic:blipFill>
+                  <pic:spPr>
+                    <a:xfrm>
+                      <a:off x="0" y="0"/>
+                      <a:ext cx="3019191" cy="1667575"/>
+                    </a:xfrm>
+                    <a:prstGeom prst="rect">
+                      <a:avLst/>
+                    </a:prstGeom>
+                  </pic:spPr>
+                </pic:pic>
+              </a:graphicData>
+            </a:graphic>
+          </wp:inline>
+        </w:drawing>
+      </w:r>
+    </w:p>
+    <w:p>
+      <w:pPr>
+        <w:pStyle w:val="a6"/>
+        <w:ind w:left="360"/>
+        <w:rPr>
+          <w:sz w:val="28"/>
+          <w:szCs w:val="28"/>
+        </w:rPr>
+      </w:pPr>
+      <w:r>
+        <w:rPr>
+          <w:sz w:val="28"/>
+          <w:szCs w:val="28"/>
+        </w:rPr>
+        <w:t>-кнопку «</w:t>
+      </w:r>
+      <w:r>
+        <w:rPr>
+          <w:sz w:val="28"/>
+          <w:szCs w:val="28"/>
+        </w:rPr>
+        <w:t>О</w:t>
+      </w:r>
+      <w:r>
+        <w:rPr>
+          <w:sz w:val="28"/>
+          <w:szCs w:val="28"/>
+        </w:rPr>
+        <w:t>б авторах»</w:t>
+      </w:r>
+    </w:p>
+    <w:p>
+      <w:pPr>
+        <w:pStyle w:val="a6"/>
+        <w:ind w:left="360"/>
+        <w:rPr>
+          <w:sz w:val="28"/>
+          <w:szCs w:val="28"/>
+        </w:rPr>
+      </w:pPr>
+      <w:r>
+        <w:rPr>
+          <w:sz w:val="28"/>
+          <w:szCs w:val="28"/>
+        </w:rPr>
+        <w:t>-</w:t>
+      </w:r>
+      <w:r>
+        <w:rPr>
+          <w:sz w:val="28"/>
+          <w:szCs w:val="28"/>
+        </w:rPr>
+        <w:t xml:space="preserve">кнопку «Сбросить» - применяется для возврата к исходному состоянию </w:t>
+      </w:r>
+      <w:r>
+        <w:rPr>
+          <w:b/>
+          <w:bCs/>
+          <w:sz w:val="28"/>
+          <w:szCs w:val="28"/>
+        </w:rPr>
+        <w:t>(не рекомендуется)</w:t>
       </w:r>
     </w:p>
     <w:p>
@@ -700,6 +955,7 @@
     <w:p>
       <w:pPr>
         <w:pStyle w:val="a6"/>
+        <w:ind w:left="360"/>
         <w:rPr>
           <w:sz w:val="28"/>
           <w:szCs w:val="28"/>
@@ -716,6 +972,7 @@
     <w:p>
       <w:pPr>
         <w:pStyle w:val="a6"/>
+        <w:ind w:left="360"/>
         <w:rPr>
           <w:sz w:val="28"/>
           <w:szCs w:val="28"/>
@@ -728,9 +985,9 @@
           <w:szCs w:val="28"/>
         </w:rPr>
         <w:drawing>
-          <wp:inline distT="0" distB="0" distL="0" distR="0" wp14:anchorId="633BD465" wp14:editId="43DA9429">
-            <wp:extent cx="5522188" cy="3169920"/>
-            <wp:effectExtent l="0" t="0" r="2540" b="0"/>
+          <wp:inline distT="0" distB="0" distL="0" distR="0" wp14:anchorId="633BD465" wp14:editId="4C474BA5">
+            <wp:extent cx="4808220" cy="2354580"/>
+            <wp:effectExtent l="0" t="0" r="0" b="7620"/>
             <wp:docPr id="7" name="Рисунок 7"/>
             <wp:cNvGraphicFramePr>
               <a:graphicFrameLocks xmlns:a="http://schemas.openxmlformats.org/drawingml/2006/main" noChangeAspect="1"/>
@@ -743,14 +1000,14 @@
                     <pic:cNvPicPr/>
                   </pic:nvPicPr>
                   <pic:blipFill rotWithShape="1">
-                    <a:blip r:embed="rId11"/>
-                    <a:srcRect t="16988" r="12645"/>
+                    <a:blip r:embed="rId12"/>
+                    <a:srcRect l="6270" t="32553" r="17648" b="5770"/>
                     <a:stretch/>
                   </pic:blipFill>
                   <pic:spPr bwMode="auto">
                     <a:xfrm>
                       <a:off x="0" y="0"/>
-                      <a:ext cx="5523825" cy="3170860"/>
+                      <a:ext cx="4810965" cy="2355924"/>
                     </a:xfrm>
                     <a:prstGeom prst="rect">
                       <a:avLst/>
@@ -774,6 +1031,7 @@
     <w:p>
       <w:pPr>
         <w:pStyle w:val="a6"/>
+        <w:ind w:left="360"/>
         <w:rPr>
           <w:sz w:val="28"/>
           <w:szCs w:val="28"/>
@@ -790,6 +1048,7 @@
     <w:p>
       <w:pPr>
         <w:pStyle w:val="a6"/>
+        <w:ind w:left="360"/>
         <w:rPr>
           <w:sz w:val="28"/>
           <w:szCs w:val="28"/>
@@ -806,6 +1065,7 @@
     <w:p>
       <w:pPr>
         <w:pStyle w:val="a6"/>
+        <w:ind w:left="360"/>
         <w:rPr>
           <w:sz w:val="28"/>
           <w:szCs w:val="28"/>
@@ -818,9 +1078,9 @@
           <w:szCs w:val="28"/>
         </w:rPr>
         <w:drawing>
-          <wp:inline distT="0" distB="0" distL="0" distR="0" wp14:anchorId="3E82E038" wp14:editId="7D483E0D">
-            <wp:extent cx="3744311" cy="2895600"/>
-            <wp:effectExtent l="0" t="0" r="8890" b="0"/>
+          <wp:inline distT="0" distB="0" distL="0" distR="0" wp14:anchorId="3E82E038" wp14:editId="26077BE8">
+            <wp:extent cx="3143250" cy="2430780"/>
+            <wp:effectExtent l="0" t="0" r="0" b="7620"/>
             <wp:docPr id="8" name="Рисунок 8"/>
             <wp:cNvGraphicFramePr>
               <a:graphicFrameLocks xmlns:a="http://schemas.openxmlformats.org/drawingml/2006/main" noChangeAspect="1"/>
@@ -833,7 +1093,7 @@
                     <pic:cNvPicPr/>
                   </pic:nvPicPr>
                   <pic:blipFill>
-                    <a:blip r:embed="rId12"/>
+                    <a:blip r:embed="rId13"/>
                     <a:stretch>
                       <a:fillRect/>
                     </a:stretch>
@@ -841,7 +1101,7 @@
                   <pic:spPr>
                     <a:xfrm>
                       <a:off x="0" y="0"/>
-                      <a:ext cx="3757286" cy="2905634"/>
+                      <a:ext cx="3156727" cy="2441202"/>
                     </a:xfrm>
                     <a:prstGeom prst="rect">
                       <a:avLst/>
@@ -857,6 +1117,7 @@
     <w:p>
       <w:pPr>
         <w:pStyle w:val="a6"/>
+        <w:ind w:left="360"/>
         <w:rPr>
           <w:b/>
           <w:bCs/>
@@ -875,6 +1136,7 @@
           <w:sz w:val="28"/>
           <w:szCs w:val="28"/>
         </w:rPr>
+        <w:lastRenderedPageBreak/>
         <w:t xml:space="preserve">Обратите внимание: в отличие от версии </w:t>
       </w:r>
       <w:r>
@@ -904,6 +1166,7 @@
     <w:p>
       <w:pPr>
         <w:pStyle w:val="a6"/>
+        <w:ind w:left="360"/>
         <w:rPr>
           <w:i/>
           <w:iCs/>
@@ -924,6 +1187,7 @@
     <w:p>
       <w:pPr>
         <w:pStyle w:val="a6"/>
+        <w:ind w:left="360"/>
         <w:rPr>
           <w:sz w:val="28"/>
           <w:szCs w:val="28"/>
@@ -940,41 +1204,34 @@
     <w:p>
       <w:pPr>
         <w:pStyle w:val="a6"/>
-        <w:rPr>
-          <w:sz w:val="28"/>
-          <w:szCs w:val="28"/>
-        </w:rPr>
-      </w:pPr>
-    </w:p>
-    <w:p>
-      <w:pPr>
-        <w:pStyle w:val="a6"/>
-        <w:rPr>
-          <w:sz w:val="28"/>
-          <w:szCs w:val="28"/>
-        </w:rPr>
-      </w:pPr>
-    </w:p>
-    <w:p>
-      <w:pPr>
-        <w:pStyle w:val="a6"/>
-        <w:rPr>
-          <w:sz w:val="28"/>
-          <w:szCs w:val="28"/>
-        </w:rPr>
-      </w:pPr>
-      <w:r>
-        <w:rPr>
-          <w:sz w:val="28"/>
-          <w:szCs w:val="28"/>
-        </w:rPr>
-        <w:lastRenderedPageBreak/>
+        <w:ind w:left="360"/>
+        <w:rPr>
+          <w:sz w:val="28"/>
+          <w:szCs w:val="28"/>
+        </w:rPr>
+      </w:pPr>
+    </w:p>
+    <w:p>
+      <w:pPr>
+        <w:pStyle w:val="a6"/>
+        <w:ind w:left="360"/>
+        <w:rPr>
+          <w:sz w:val="28"/>
+          <w:szCs w:val="28"/>
+        </w:rPr>
+      </w:pPr>
+      <w:r>
+        <w:rPr>
+          <w:sz w:val="28"/>
+          <w:szCs w:val="28"/>
+        </w:rPr>
         <w:t>Построение параллелограммов осуществляется с помощью кликов левой кнопкой мыши на элементы</w:t>
       </w:r>
     </w:p>
     <w:p>
       <w:pPr>
         <w:pStyle w:val="a6"/>
+        <w:ind w:left="360"/>
         <w:rPr>
           <w:b/>
           <w:bCs/>
@@ -1004,6 +1261,7 @@
     <w:p>
       <w:pPr>
         <w:pStyle w:val="a6"/>
+        <w:ind w:left="360"/>
         <w:rPr>
           <w:b/>
           <w:bCs/>
@@ -1024,17 +1282,19 @@
     <w:p>
       <w:pPr>
         <w:pStyle w:val="a6"/>
-        <w:rPr>
-          <w:b/>
-          <w:bCs/>
-          <w:sz w:val="28"/>
-          <w:szCs w:val="28"/>
-        </w:rPr>
-      </w:pPr>
-      <w:r>
-        <w:rPr>
-          <w:b/>
-          <w:bCs/>
+        <w:ind w:left="360"/>
+        <w:rPr>
+          <w:b/>
+          <w:bCs/>
+          <w:sz w:val="28"/>
+          <w:szCs w:val="28"/>
+        </w:rPr>
+      </w:pPr>
+      <w:r>
+        <w:rPr>
+          <w:b/>
+          <w:bCs/>
+          <w:noProof/>
           <w:sz w:val="28"/>
           <w:szCs w:val="28"/>
         </w:rPr>
@@ -1054,7 +1314,7 @@
                     <pic:cNvPicPr/>
                   </pic:nvPicPr>
                   <pic:blipFill rotWithShape="1">
-                    <a:blip r:embed="rId13"/>
+                    <a:blip r:embed="rId14"/>
                     <a:srcRect t="11947" b="7403"/>
                     <a:stretch/>
                   </pic:blipFill>
@@ -1085,6 +1345,7 @@
     <w:p>
       <w:pPr>
         <w:pStyle w:val="a6"/>
+        <w:ind w:left="360"/>
         <w:rPr>
           <w:b/>
           <w:bCs/>
@@ -1105,17 +1366,19 @@
     <w:p>
       <w:pPr>
         <w:pStyle w:val="a6"/>
-        <w:rPr>
-          <w:b/>
-          <w:bCs/>
-          <w:sz w:val="28"/>
-          <w:szCs w:val="28"/>
-        </w:rPr>
-      </w:pPr>
-      <w:r>
-        <w:rPr>
-          <w:b/>
-          <w:bCs/>
+        <w:ind w:left="360"/>
+        <w:rPr>
+          <w:b/>
+          <w:bCs/>
+          <w:sz w:val="28"/>
+          <w:szCs w:val="28"/>
+        </w:rPr>
+      </w:pPr>
+      <w:r>
+        <w:rPr>
+          <w:b/>
+          <w:bCs/>
+          <w:noProof/>
           <w:sz w:val="28"/>
           <w:szCs w:val="28"/>
         </w:rPr>
@@ -1124,80 +1387,6 @@
             <wp:extent cx="3162300" cy="1328809"/>
             <wp:effectExtent l="0" t="0" r="0" b="5080"/>
             <wp:docPr id="12" name="Рисунок 12"/>
-            <wp:cNvGraphicFramePr>
-              <a:graphicFrameLocks xmlns:a="http://schemas.openxmlformats.org/drawingml/2006/main" noChangeAspect="1"/>
-            </wp:cNvGraphicFramePr>
-            <a:graphic xmlns:a="http://schemas.openxmlformats.org/drawingml/2006/main">
-              <a:graphicData uri="http://schemas.openxmlformats.org/drawingml/2006/picture">
-                <pic:pic xmlns:pic="http://schemas.openxmlformats.org/drawingml/2006/picture">
-                  <pic:nvPicPr>
-                    <pic:cNvPr id="1" name=""/>
-                    <pic:cNvPicPr/>
-                  </pic:nvPicPr>
-                  <pic:blipFill>
-                    <a:blip r:embed="rId14"/>
-                    <a:stretch>
-                      <a:fillRect/>
-                    </a:stretch>
-                  </pic:blipFill>
-                  <pic:spPr>
-                    <a:xfrm>
-                      <a:off x="0" y="0"/>
-                      <a:ext cx="3180013" cy="1336252"/>
-                    </a:xfrm>
-                    <a:prstGeom prst="rect">
-                      <a:avLst/>
-                    </a:prstGeom>
-                  </pic:spPr>
-                </pic:pic>
-              </a:graphicData>
-            </a:graphic>
-          </wp:inline>
-        </w:drawing>
-      </w:r>
-    </w:p>
-    <w:p>
-      <w:pPr>
-        <w:pStyle w:val="a6"/>
-        <w:rPr>
-          <w:b/>
-          <w:bCs/>
-          <w:sz w:val="28"/>
-          <w:szCs w:val="28"/>
-        </w:rPr>
-      </w:pPr>
-      <w:r>
-        <w:rPr>
-          <w:b/>
-          <w:bCs/>
-          <w:sz w:val="28"/>
-          <w:szCs w:val="28"/>
-        </w:rPr>
-        <w:t>-вид линии (есть элементы в степени 2)</w:t>
-      </w:r>
-    </w:p>
-    <w:p>
-      <w:pPr>
-        <w:pStyle w:val="a6"/>
-        <w:rPr>
-          <w:b/>
-          <w:bCs/>
-          <w:sz w:val="28"/>
-          <w:szCs w:val="28"/>
-        </w:rPr>
-      </w:pPr>
-      <w:r>
-        <w:rPr>
-          <w:b/>
-          <w:bCs/>
-          <w:sz w:val="28"/>
-          <w:szCs w:val="28"/>
-        </w:rPr>
-        <w:drawing>
-          <wp:inline distT="0" distB="0" distL="0" distR="0" wp14:anchorId="07DBDA98" wp14:editId="183E32BD">
-            <wp:extent cx="2895600" cy="1575417"/>
-            <wp:effectExtent l="0" t="0" r="0" b="6350"/>
-            <wp:docPr id="14" name="Рисунок 14"/>
             <wp:cNvGraphicFramePr>
               <a:graphicFrameLocks xmlns:a="http://schemas.openxmlformats.org/drawingml/2006/main" noChangeAspect="1"/>
             </wp:cNvGraphicFramePr>
@@ -1217,6 +1406,83 @@
                   <pic:spPr>
                     <a:xfrm>
                       <a:off x="0" y="0"/>
+                      <a:ext cx="3180013" cy="1336252"/>
+                    </a:xfrm>
+                    <a:prstGeom prst="rect">
+                      <a:avLst/>
+                    </a:prstGeom>
+                  </pic:spPr>
+                </pic:pic>
+              </a:graphicData>
+            </a:graphic>
+          </wp:inline>
+        </w:drawing>
+      </w:r>
+    </w:p>
+    <w:p>
+      <w:pPr>
+        <w:pStyle w:val="a6"/>
+        <w:ind w:left="360"/>
+        <w:rPr>
+          <w:b/>
+          <w:bCs/>
+          <w:sz w:val="28"/>
+          <w:szCs w:val="28"/>
+        </w:rPr>
+      </w:pPr>
+      <w:r>
+        <w:rPr>
+          <w:b/>
+          <w:bCs/>
+          <w:sz w:val="28"/>
+          <w:szCs w:val="28"/>
+        </w:rPr>
+        <w:t>-вид линии (есть элементы в степени 2)</w:t>
+      </w:r>
+    </w:p>
+    <w:p>
+      <w:pPr>
+        <w:pStyle w:val="a6"/>
+        <w:ind w:left="360"/>
+        <w:rPr>
+          <w:b/>
+          <w:bCs/>
+          <w:sz w:val="28"/>
+          <w:szCs w:val="28"/>
+        </w:rPr>
+      </w:pPr>
+      <w:r>
+        <w:rPr>
+          <w:b/>
+          <w:bCs/>
+          <w:noProof/>
+          <w:sz w:val="28"/>
+          <w:szCs w:val="28"/>
+        </w:rPr>
+        <w:drawing>
+          <wp:inline distT="0" distB="0" distL="0" distR="0" wp14:anchorId="07DBDA98" wp14:editId="183E32BD">
+            <wp:extent cx="2895600" cy="1575417"/>
+            <wp:effectExtent l="0" t="0" r="0" b="6350"/>
+            <wp:docPr id="14" name="Рисунок 14"/>
+            <wp:cNvGraphicFramePr>
+              <a:graphicFrameLocks xmlns:a="http://schemas.openxmlformats.org/drawingml/2006/main" noChangeAspect="1"/>
+            </wp:cNvGraphicFramePr>
+            <a:graphic xmlns:a="http://schemas.openxmlformats.org/drawingml/2006/main">
+              <a:graphicData uri="http://schemas.openxmlformats.org/drawingml/2006/picture">
+                <pic:pic xmlns:pic="http://schemas.openxmlformats.org/drawingml/2006/picture">
+                  <pic:nvPicPr>
+                    <pic:cNvPr id="1" name=""/>
+                    <pic:cNvPicPr/>
+                  </pic:nvPicPr>
+                  <pic:blipFill>
+                    <a:blip r:embed="rId16"/>
+                    <a:stretch>
+                      <a:fillRect/>
+                    </a:stretch>
+                  </pic:blipFill>
+                  <pic:spPr>
+                    <a:xfrm>
+                      <a:off x="0" y="0"/>
                       <a:ext cx="2923561" cy="1590630"/>
                     </a:xfrm>
                     <a:prstGeom prst="rect">
@@ -1233,6 +1499,7 @@
     <w:p>
       <w:pPr>
         <w:pStyle w:val="a6"/>
+        <w:ind w:left="360"/>
         <w:rPr>
           <w:b/>
           <w:bCs/>
@@ -1263,6 +1530,7 @@
     <w:p>
       <w:pPr>
         <w:pStyle w:val="a6"/>
+        <w:ind w:left="360"/>
         <w:rPr>
           <w:i/>
           <w:iCs/>
@@ -1281,6 +1549,7 @@
     <w:p>
       <w:pPr>
         <w:pStyle w:val="a6"/>
+        <w:ind w:left="360"/>
         <w:rPr>
           <w:sz w:val="28"/>
           <w:szCs w:val="28"/>
@@ -1292,33 +1561,6 @@
           <w:szCs w:val="28"/>
         </w:rPr>
         <w:t>При существовании закона появляется дополнительное окно с формулой, где можно ввести название и группу закона</w:t>
-      </w:r>
-    </w:p>
-    <w:p>
-      <w:pPr>
-        <w:pStyle w:val="a6"/>
-        <w:rPr>
-          <w:sz w:val="28"/>
-          <w:szCs w:val="28"/>
-        </w:rPr>
-      </w:pPr>
-      <w:r>
-        <w:rPr>
-          <w:i/>
-          <w:iCs/>
-          <w:sz w:val="28"/>
-          <w:szCs w:val="28"/>
-        </w:rPr>
-        <w:t xml:space="preserve">Примечание: </w:t>
-      </w:r>
-      <w:r>
-        <w:rPr>
-          <w:i/>
-          <w:iCs/>
-          <w:sz w:val="28"/>
-          <w:szCs w:val="28"/>
-        </w:rPr>
-        <w:t>Функционал сохранения будет добавлен позже</w:t>
       </w:r>
     </w:p>
     <w:p>
@@ -1338,7 +1580,59 @@
           <w:sz w:val="28"/>
           <w:szCs w:val="28"/>
         </w:rPr>
+        <w:lastRenderedPageBreak/>
         <w:t>Информационная панель</w:t>
+      </w:r>
+    </w:p>
+    <w:p>
+      <w:pPr>
+        <w:pStyle w:val="a6"/>
+        <w:ind w:left="360"/>
+        <w:rPr>
+          <w:sz w:val="28"/>
+          <w:szCs w:val="28"/>
+        </w:rPr>
+      </w:pPr>
+      <w:r>
+        <w:rPr>
+          <w:sz w:val="28"/>
+          <w:szCs w:val="28"/>
+        </w:rPr>
+        <w:drawing>
+          <wp:inline distT="0" distB="0" distL="0" distR="0" wp14:anchorId="3F9CD84E" wp14:editId="19AC2B70">
+            <wp:extent cx="3211779" cy="238125"/>
+            <wp:effectExtent l="0" t="0" r="8255" b="0"/>
+            <wp:docPr id="18" name="Рисунок 18"/>
+            <wp:cNvGraphicFramePr>
+              <a:graphicFrameLocks xmlns:a="http://schemas.openxmlformats.org/drawingml/2006/main" noChangeAspect="1"/>
+            </wp:cNvGraphicFramePr>
+            <a:graphic xmlns:a="http://schemas.openxmlformats.org/drawingml/2006/main">
+              <a:graphicData uri="http://schemas.openxmlformats.org/drawingml/2006/picture">
+                <pic:pic xmlns:pic="http://schemas.openxmlformats.org/drawingml/2006/picture">
+                  <pic:nvPicPr>
+                    <pic:cNvPr id="1" name=""/>
+                    <pic:cNvPicPr/>
+                  </pic:nvPicPr>
+                  <pic:blipFill>
+                    <a:blip r:embed="rId17"/>
+                    <a:stretch>
+                      <a:fillRect/>
+                    </a:stretch>
+                  </pic:blipFill>
+                  <pic:spPr>
+                    <a:xfrm>
+                      <a:off x="0" y="0"/>
+                      <a:ext cx="3470168" cy="257282"/>
+                    </a:xfrm>
+                    <a:prstGeom prst="rect">
+                      <a:avLst/>
+                    </a:prstGeom>
+                  </pic:spPr>
+                </pic:pic>
+              </a:graphicData>
+            </a:graphic>
+          </wp:inline>
+        </w:drawing>
       </w:r>
       <w:r>
         <w:rPr>
@@ -1396,6 +1690,7 @@
     <w:p>
       <w:pPr>
         <w:pStyle w:val="a6"/>
+        <w:ind w:left="360"/>
         <w:rPr>
           <w:sz w:val="28"/>
           <w:szCs w:val="28"/>
@@ -1463,7 +1758,7 @@
       <w:lvlText w:val=""/>
       <w:lvlJc w:val="left"/>
       <w:pPr>
-        <w:ind w:left="720" w:hanging="360"/>
+        <w:ind w:left="360" w:hanging="360"/>
       </w:pPr>
       <w:rPr>
         <w:rFonts w:ascii="Symbol" w:hAnsi="Symbol" w:hint="default"/>
@@ -1475,7 +1770,7 @@
       <w:lvlText w:val="o"/>
       <w:lvlJc w:val="left"/>
       <w:pPr>
-        <w:ind w:left="1440" w:hanging="360"/>
+        <w:ind w:left="1080" w:hanging="360"/>
       </w:pPr>
       <w:rPr>
         <w:rFonts w:ascii="Courier New" w:hAnsi="Courier New" w:cs="Courier New" w:hint="default"/>
@@ -1487,7 +1782,7 @@
       <w:lvlText w:val=""/>
       <w:lvlJc w:val="left"/>
       <w:pPr>
-        <w:ind w:left="2160" w:hanging="360"/>
+        <w:ind w:left="1800" w:hanging="360"/>
       </w:pPr>
       <w:rPr>
         <w:rFonts w:ascii="Wingdings" w:hAnsi="Wingdings" w:hint="default"/>
@@ -1499,7 +1794,7 @@
       <w:lvlText w:val=""/>
       <w:lvlJc w:val="left"/>
       <w:pPr>
-        <w:ind w:left="2880" w:hanging="360"/>
+        <w:ind w:left="2520" w:hanging="360"/>
       </w:pPr>
       <w:rPr>
         <w:rFonts w:ascii="Symbol" w:hAnsi="Symbol" w:hint="default"/>
@@ -1511,7 +1806,7 @@
       <w:lvlText w:val="o"/>
       <w:lvlJc w:val="left"/>
       <w:pPr>
-        <w:ind w:left="3600" w:hanging="360"/>
+        <w:ind w:left="3240" w:hanging="360"/>
       </w:pPr>
       <w:rPr>
         <w:rFonts w:ascii="Courier New" w:hAnsi="Courier New" w:cs="Courier New" w:hint="default"/>
@@ -1523,7 +1818,7 @@
       <w:lvlText w:val=""/>
       <w:lvlJc w:val="left"/>
       <w:pPr>
-        <w:ind w:left="4320" w:hanging="360"/>
+        <w:ind w:left="3960" w:hanging="360"/>
       </w:pPr>
       <w:rPr>
         <w:rFonts w:ascii="Wingdings" w:hAnsi="Wingdings" w:hint="default"/>
@@ -1535,7 +1830,7 @@
       <w:lvlText w:val=""/>
       <w:lvlJc w:val="left"/>
       <w:pPr>
-        <w:ind w:left="5040" w:hanging="360"/>
+        <w:ind w:left="4680" w:hanging="360"/>
       </w:pPr>
       <w:rPr>
         <w:rFonts w:ascii="Symbol" w:hAnsi="Symbol" w:hint="default"/>
@@ -1547,7 +1842,7 @@
       <w:lvlText w:val="o"/>
       <w:lvlJc w:val="left"/>
       <w:pPr>
-        <w:ind w:left="5760" w:hanging="360"/>
+        <w:ind w:left="5400" w:hanging="360"/>
       </w:pPr>
       <w:rPr>
         <w:rFonts w:ascii="Courier New" w:hAnsi="Courier New" w:cs="Courier New" w:hint="default"/>
@@ -1559,7 +1854,7 @@
       <w:lvlText w:val=""/>
       <w:lvlJc w:val="left"/>
       <w:pPr>
-        <w:ind w:left="6480" w:hanging="360"/>
+        <w:ind w:left="6120" w:hanging="360"/>
       </w:pPr>
       <w:rPr>
         <w:rFonts w:ascii="Wingdings" w:hAnsi="Wingdings" w:hint="default"/>

</xml_diff>